<commit_message>
Removed error and updated survey
</commit_message>
<xml_diff>
--- a/Squires Testing Day Survey.docx
+++ b/Squires Testing Day Survey.docx
@@ -40,13 +40,7 @@
         <w:rPr>
           <w:b/>
         </w:rPr>
-        <w:t>1 Strongly Disagree</w:t>
-      </w:r>
-      <w:r>
-        <w:rPr>
-          <w:b/>
-        </w:rPr>
-        <w:t xml:space="preserve"> </w:t>
+        <w:t xml:space="preserve">1 Strongly Disagree </w:t>
       </w:r>
     </w:p>
     <w:p>
@@ -353,11 +347,13 @@
           </w:tcPr>
           <w:p>
             <w:r>
-              <w:t xml:space="preserve">The environmental hazards improved the gameplay experience. (ex. </w:t>
+              <w:t>The environmental hazards improved the gameplay experience. (ex. sun or</w:t>
             </w:r>
             <w:r>
-              <w:t>sun or bush</w:t>
+              <w:t xml:space="preserve"> plane</w:t>
             </w:r>
+            <w:bookmarkStart w:id="0" w:name="_GoBack"/>
+            <w:bookmarkEnd w:id="0"/>
             <w:r>
               <w:t>)</w:t>
             </w:r>
@@ -674,8 +670,6 @@
     <w:p/>
     <w:p/>
     <w:p>
-      <w:bookmarkStart w:id="0" w:name="_GoBack"/>
-      <w:bookmarkEnd w:id="0"/>
       <w:r>
         <w:t>Other thoughts and comments?</w:t>
       </w:r>

</xml_diff>

<commit_message>
Test day changes and survey docs
</commit_message>
<xml_diff>
--- a/Squires Testing Day Survey.docx
+++ b/Squires Testing Day Survey.docx
@@ -262,6 +262,13 @@
             <w:tcW w:w="8005" w:type="dxa"/>
           </w:tcPr>
           <w:p>
+            <w:pPr>
+              <w:pStyle w:val="ListParagraph"/>
+              <w:numPr>
+                <w:ilvl w:val="0"/>
+                <w:numId w:val="3"/>
+              </w:numPr>
+            </w:pPr>
             <w:r>
               <w:t>I felt like the controls were intuitive.</w:t>
             </w:r>
@@ -304,6 +311,13 @@
             <w:tcW w:w="8005" w:type="dxa"/>
           </w:tcPr>
           <w:p>
+            <w:pPr>
+              <w:pStyle w:val="ListParagraph"/>
+              <w:numPr>
+                <w:ilvl w:val="0"/>
+                <w:numId w:val="3"/>
+              </w:numPr>
+            </w:pPr>
             <w:r>
               <w:t>The AI was fun to play against.</w:t>
             </w:r>
@@ -346,14 +360,19 @@
             <w:tcW w:w="8005" w:type="dxa"/>
           </w:tcPr>
           <w:p>
+            <w:pPr>
+              <w:pStyle w:val="ListParagraph"/>
+              <w:numPr>
+                <w:ilvl w:val="0"/>
+                <w:numId w:val="3"/>
+              </w:numPr>
+            </w:pPr>
             <w:r>
               <w:t>The environmental hazards improved the gameplay experience. (ex. sun or</w:t>
             </w:r>
             <w:r>
               <w:t xml:space="preserve"> plane</w:t>
             </w:r>
-            <w:bookmarkStart w:id="0" w:name="_GoBack"/>
-            <w:bookmarkEnd w:id="0"/>
             <w:r>
               <w:t>)</w:t>
             </w:r>
@@ -396,6 +415,13 @@
             <w:tcW w:w="8005" w:type="dxa"/>
           </w:tcPr>
           <w:p>
+            <w:pPr>
+              <w:pStyle w:val="ListParagraph"/>
+              <w:numPr>
+                <w:ilvl w:val="0"/>
+                <w:numId w:val="3"/>
+              </w:numPr>
+            </w:pPr>
             <w:r>
               <w:t>The weapons were fun to use.</w:t>
             </w:r>
@@ -438,6 +464,13 @@
             <w:tcW w:w="8005" w:type="dxa"/>
           </w:tcPr>
           <w:p>
+            <w:pPr>
+              <w:pStyle w:val="ListParagraph"/>
+              <w:numPr>
+                <w:ilvl w:val="0"/>
+                <w:numId w:val="3"/>
+              </w:numPr>
+            </w:pPr>
             <w:r>
               <w:t>There was enough weapon variety.</w:t>
             </w:r>
@@ -480,6 +513,13 @@
             <w:tcW w:w="8005" w:type="dxa"/>
           </w:tcPr>
           <w:p>
+            <w:pPr>
+              <w:pStyle w:val="ListParagraph"/>
+              <w:numPr>
+                <w:ilvl w:val="0"/>
+                <w:numId w:val="3"/>
+              </w:numPr>
+            </w:pPr>
             <w:r>
               <w:t>The camera transitions were seamless.</w:t>
             </w:r>
@@ -522,6 +562,13 @@
             <w:tcW w:w="8005" w:type="dxa"/>
           </w:tcPr>
           <w:p>
+            <w:pPr>
+              <w:pStyle w:val="ListParagraph"/>
+              <w:numPr>
+                <w:ilvl w:val="0"/>
+                <w:numId w:val="3"/>
+              </w:numPr>
+            </w:pPr>
             <w:r>
               <w:t xml:space="preserve">I felt like I had enough time in my turn to make decisions. </w:t>
             </w:r>
@@ -564,6 +611,13 @@
             <w:tcW w:w="8005" w:type="dxa"/>
           </w:tcPr>
           <w:p>
+            <w:pPr>
+              <w:pStyle w:val="ListParagraph"/>
+              <w:numPr>
+                <w:ilvl w:val="0"/>
+                <w:numId w:val="3"/>
+              </w:numPr>
+            </w:pPr>
             <w:r>
               <w:t>The music and sound effects were appropriate for the style of the game.</w:t>
             </w:r>
@@ -606,6 +660,13 @@
             <w:tcW w:w="8005" w:type="dxa"/>
           </w:tcPr>
           <w:p>
+            <w:pPr>
+              <w:pStyle w:val="ListParagraph"/>
+              <w:numPr>
+                <w:ilvl w:val="0"/>
+                <w:numId w:val="3"/>
+              </w:numPr>
+            </w:pPr>
             <w:r>
               <w:t>The menu is easy to navigate.</w:t>
             </w:r>
@@ -645,6 +706,13 @@
     </w:tbl>
     <w:p/>
     <w:p>
+      <w:pPr>
+        <w:pStyle w:val="ListParagraph"/>
+        <w:numPr>
+          <w:ilvl w:val="0"/>
+          <w:numId w:val="3"/>
+        </w:numPr>
+      </w:pPr>
       <w:r>
         <w:t>Which weapon was your favorite?</w:t>
       </w:r>
@@ -652,6 +720,13 @@
     <w:p/>
     <w:p/>
     <w:p>
+      <w:pPr>
+        <w:pStyle w:val="ListParagraph"/>
+        <w:numPr>
+          <w:ilvl w:val="0"/>
+          <w:numId w:val="3"/>
+        </w:numPr>
+      </w:pPr>
       <w:r>
         <w:t>What is something that you would change about the game?</w:t>
       </w:r>
@@ -663,6 +738,13 @@
       </w:r>
     </w:p>
     <w:p>
+      <w:pPr>
+        <w:pStyle w:val="ListParagraph"/>
+        <w:numPr>
+          <w:ilvl w:val="0"/>
+          <w:numId w:val="3"/>
+        </w:numPr>
+      </w:pPr>
       <w:r>
         <w:t>What features would make this game more enjoyable?</w:t>
       </w:r>
@@ -670,6 +752,13 @@
     <w:p/>
     <w:p/>
     <w:p>
+      <w:pPr>
+        <w:pStyle w:val="ListParagraph"/>
+        <w:numPr>
+          <w:ilvl w:val="0"/>
+          <w:numId w:val="3"/>
+        </w:numPr>
+      </w:pPr>
       <w:r>
         <w:t>Other thoughts and comments?</w:t>
       </w:r>
@@ -683,6 +772,12 @@
       </w:pPr>
     </w:p>
     <w:sectPr>
+      <w:headerReference w:type="even" r:id="rId7"/>
+      <w:headerReference w:type="default" r:id="rId8"/>
+      <w:footerReference w:type="even" r:id="rId9"/>
+      <w:footerReference w:type="default" r:id="rId10"/>
+      <w:headerReference w:type="first" r:id="rId11"/>
+      <w:footerReference w:type="first" r:id="rId12"/>
       <w:pgSz w:w="12240" w:h="15840"/>
       <w:pgMar w:top="1440" w:right="1440" w:bottom="1440" w:left="1440" w:header="720" w:footer="720" w:gutter="0"/>
       <w:cols w:space="720"/>
@@ -692,9 +787,259 @@
 </w:document>
 </file>
 
+<file path=word/endnotes.xml><?xml version="1.0" encoding="utf-8"?>
+<w:endnotes xmlns:wpc="http://schemas.microsoft.com/office/word/2010/wordprocessingCanvas" xmlns:cx="http://schemas.microsoft.com/office/drawing/2014/chartex" xmlns:cx1="http://schemas.microsoft.com/office/drawing/2015/9/8/chartex" xmlns:cx2="http://schemas.microsoft.com/office/drawing/2015/10/21/chartex" xmlns:cx3="http://schemas.microsoft.com/office/drawing/2016/5/9/chartex" xmlns:cx4="http://schemas.microsoft.com/office/drawing/2016/5/10/chartex" xmlns:cx5="http://schemas.microsoft.com/office/drawing/2016/5/11/chartex" xmlns:cx6="http://schemas.microsoft.com/office/drawing/2016/5/12/chartex" xmlns:cx7="http://schemas.microsoft.com/office/drawing/2016/5/13/chartex" xmlns:cx8="http://schemas.microsoft.com/office/drawing/2016/5/14/chartex" xmlns:mc="http://schemas.openxmlformats.org/markup-compatibility/2006" xmlns:aink="http://schemas.microsoft.com/office/drawing/2016/ink" xmlns:am3d="http://schemas.microsoft.com/office/drawing/2017/model3d" xmlns:o="urn:schemas-microsoft-com:office:office" xmlns:r="http://schemas.openxmlformats.org/officeDocument/2006/relationships" xmlns:m="http://schemas.openxmlformats.org/officeDocument/2006/math" xmlns:v="urn:schemas-microsoft-com:vml" xmlns:wp14="http://schemas.microsoft.com/office/word/2010/wordprocessingDrawing" xmlns:wp="http://schemas.openxmlformats.org/drawingml/2006/wordprocessingDrawing" xmlns:w10="urn:schemas-microsoft-com:office:word" xmlns:w="http://schemas.openxmlformats.org/wordprocessingml/2006/main" xmlns:w14="http://schemas.microsoft.com/office/word/2010/wordml" xmlns:w15="http://schemas.microsoft.com/office/word/2012/wordml" xmlns:w16cid="http://schemas.microsoft.com/office/word/2016/wordml/cid" xmlns:w16se="http://schemas.microsoft.com/office/word/2015/wordml/symex" xmlns:wpg="http://schemas.microsoft.com/office/word/2010/wordprocessingGroup" xmlns:wpi="http://schemas.microsoft.com/office/word/2010/wordprocessingInk" xmlns:wne="http://schemas.microsoft.com/office/word/2006/wordml" xmlns:wps="http://schemas.microsoft.com/office/word/2010/wordprocessingShape" mc:Ignorable="w14 w15 w16se w16cid wp14">
+  <w:endnote w:type="separator" w:id="-1">
+    <w:p>
+      <w:pPr>
+        <w:spacing w:after="0" w:line="240" w:lineRule="auto"/>
+      </w:pPr>
+      <w:r>
+        <w:separator/>
+      </w:r>
+    </w:p>
+  </w:endnote>
+  <w:endnote w:type="continuationSeparator" w:id="0">
+    <w:p>
+      <w:pPr>
+        <w:spacing w:after="0" w:line="240" w:lineRule="auto"/>
+      </w:pPr>
+      <w:r>
+        <w:continuationSeparator/>
+      </w:r>
+    </w:p>
+  </w:endnote>
+</w:endnotes>
+</file>
+
+<file path=word/footer1.xml><?xml version="1.0" encoding="utf-8"?>
+<w:ftr xmlns:wpc="http://schemas.microsoft.com/office/word/2010/wordprocessingCanvas" xmlns:cx="http://schemas.microsoft.com/office/drawing/2014/chartex" xmlns:cx1="http://schemas.microsoft.com/office/drawing/2015/9/8/chartex" xmlns:cx2="http://schemas.microsoft.com/office/drawing/2015/10/21/chartex" xmlns:cx3="http://schemas.microsoft.com/office/drawing/2016/5/9/chartex" xmlns:cx4="http://schemas.microsoft.com/office/drawing/2016/5/10/chartex" xmlns:cx5="http://schemas.microsoft.com/office/drawing/2016/5/11/chartex" xmlns:cx6="http://schemas.microsoft.com/office/drawing/2016/5/12/chartex" xmlns:cx7="http://schemas.microsoft.com/office/drawing/2016/5/13/chartex" xmlns:cx8="http://schemas.microsoft.com/office/drawing/2016/5/14/chartex" xmlns:mc="http://schemas.openxmlformats.org/markup-compatibility/2006" xmlns:aink="http://schemas.microsoft.com/office/drawing/2016/ink" xmlns:am3d="http://schemas.microsoft.com/office/drawing/2017/model3d" xmlns:o="urn:schemas-microsoft-com:office:office" xmlns:r="http://schemas.openxmlformats.org/officeDocument/2006/relationships" xmlns:m="http://schemas.openxmlformats.org/officeDocument/2006/math" xmlns:v="urn:schemas-microsoft-com:vml" xmlns:wp14="http://schemas.microsoft.com/office/word/2010/wordprocessingDrawing" xmlns:wp="http://schemas.openxmlformats.org/drawingml/2006/wordprocessingDrawing" xmlns:w10="urn:schemas-microsoft-com:office:word" xmlns:w="http://schemas.openxmlformats.org/wordprocessingml/2006/main" xmlns:w14="http://schemas.microsoft.com/office/word/2010/wordml" xmlns:w15="http://schemas.microsoft.com/office/word/2012/wordml" xmlns:w16cid="http://schemas.microsoft.com/office/word/2016/wordml/cid" xmlns:w16se="http://schemas.microsoft.com/office/word/2015/wordml/symex" xmlns:wpg="http://schemas.microsoft.com/office/word/2010/wordprocessingGroup" xmlns:wpi="http://schemas.microsoft.com/office/word/2010/wordprocessingInk" xmlns:wne="http://schemas.microsoft.com/office/word/2006/wordml" xmlns:wps="http://schemas.microsoft.com/office/word/2010/wordprocessingShape" mc:Ignorable="w14 w15 w16se w16cid wp14">
+  <w:p>
+    <w:pPr>
+      <w:pStyle w:val="Footer"/>
+    </w:pPr>
+  </w:p>
+</w:ftr>
+</file>
+
+<file path=word/footer2.xml><?xml version="1.0" encoding="utf-8"?>
+<w:ftr xmlns:wpc="http://schemas.microsoft.com/office/word/2010/wordprocessingCanvas" xmlns:cx="http://schemas.microsoft.com/office/drawing/2014/chartex" xmlns:cx1="http://schemas.microsoft.com/office/drawing/2015/9/8/chartex" xmlns:cx2="http://schemas.microsoft.com/office/drawing/2015/10/21/chartex" xmlns:cx3="http://schemas.microsoft.com/office/drawing/2016/5/9/chartex" xmlns:cx4="http://schemas.microsoft.com/office/drawing/2016/5/10/chartex" xmlns:cx5="http://schemas.microsoft.com/office/drawing/2016/5/11/chartex" xmlns:cx6="http://schemas.microsoft.com/office/drawing/2016/5/12/chartex" xmlns:cx7="http://schemas.microsoft.com/office/drawing/2016/5/13/chartex" xmlns:cx8="http://schemas.microsoft.com/office/drawing/2016/5/14/chartex" xmlns:mc="http://schemas.openxmlformats.org/markup-compatibility/2006" xmlns:aink="http://schemas.microsoft.com/office/drawing/2016/ink" xmlns:am3d="http://schemas.microsoft.com/office/drawing/2017/model3d" xmlns:o="urn:schemas-microsoft-com:office:office" xmlns:r="http://schemas.openxmlformats.org/officeDocument/2006/relationships" xmlns:m="http://schemas.openxmlformats.org/officeDocument/2006/math" xmlns:v="urn:schemas-microsoft-com:vml" xmlns:wp14="http://schemas.microsoft.com/office/word/2010/wordprocessingDrawing" xmlns:wp="http://schemas.openxmlformats.org/drawingml/2006/wordprocessingDrawing" xmlns:w10="urn:schemas-microsoft-com:office:word" xmlns:w="http://schemas.openxmlformats.org/wordprocessingml/2006/main" xmlns:w14="http://schemas.microsoft.com/office/word/2010/wordml" xmlns:w15="http://schemas.microsoft.com/office/word/2012/wordml" xmlns:w16cid="http://schemas.microsoft.com/office/word/2016/wordml/cid" xmlns:w16se="http://schemas.microsoft.com/office/word/2015/wordml/symex" xmlns:wpg="http://schemas.microsoft.com/office/word/2010/wordprocessingGroup" xmlns:wpi="http://schemas.microsoft.com/office/word/2010/wordprocessingInk" xmlns:wne="http://schemas.microsoft.com/office/word/2006/wordml" xmlns:wps="http://schemas.microsoft.com/office/word/2010/wordprocessingShape" mc:Ignorable="w14 w15 w16se w16cid wp14">
+  <w:p>
+    <w:pPr>
+      <w:pStyle w:val="Footer"/>
+    </w:pPr>
+  </w:p>
+</w:ftr>
+</file>
+
+<file path=word/footer3.xml><?xml version="1.0" encoding="utf-8"?>
+<w:ftr xmlns:wpc="http://schemas.microsoft.com/office/word/2010/wordprocessingCanvas" xmlns:cx="http://schemas.microsoft.com/office/drawing/2014/chartex" xmlns:cx1="http://schemas.microsoft.com/office/drawing/2015/9/8/chartex" xmlns:cx2="http://schemas.microsoft.com/office/drawing/2015/10/21/chartex" xmlns:cx3="http://schemas.microsoft.com/office/drawing/2016/5/9/chartex" xmlns:cx4="http://schemas.microsoft.com/office/drawing/2016/5/10/chartex" xmlns:cx5="http://schemas.microsoft.com/office/drawing/2016/5/11/chartex" xmlns:cx6="http://schemas.microsoft.com/office/drawing/2016/5/12/chartex" xmlns:cx7="http://schemas.microsoft.com/office/drawing/2016/5/13/chartex" xmlns:cx8="http://schemas.microsoft.com/office/drawing/2016/5/14/chartex" xmlns:mc="http://schemas.openxmlformats.org/markup-compatibility/2006" xmlns:aink="http://schemas.microsoft.com/office/drawing/2016/ink" xmlns:am3d="http://schemas.microsoft.com/office/drawing/2017/model3d" xmlns:o="urn:schemas-microsoft-com:office:office" xmlns:r="http://schemas.openxmlformats.org/officeDocument/2006/relationships" xmlns:m="http://schemas.openxmlformats.org/officeDocument/2006/math" xmlns:v="urn:schemas-microsoft-com:vml" xmlns:wp14="http://schemas.microsoft.com/office/word/2010/wordprocessingDrawing" xmlns:wp="http://schemas.openxmlformats.org/drawingml/2006/wordprocessingDrawing" xmlns:w10="urn:schemas-microsoft-com:office:word" xmlns:w="http://schemas.openxmlformats.org/wordprocessingml/2006/main" xmlns:w14="http://schemas.microsoft.com/office/word/2010/wordml" xmlns:w15="http://schemas.microsoft.com/office/word/2012/wordml" xmlns:w16cid="http://schemas.microsoft.com/office/word/2016/wordml/cid" xmlns:w16se="http://schemas.microsoft.com/office/word/2015/wordml/symex" xmlns:wpg="http://schemas.microsoft.com/office/word/2010/wordprocessingGroup" xmlns:wpi="http://schemas.microsoft.com/office/word/2010/wordprocessingInk" xmlns:wne="http://schemas.microsoft.com/office/word/2006/wordml" xmlns:wps="http://schemas.microsoft.com/office/word/2010/wordprocessingShape" mc:Ignorable="w14 w15 w16se w16cid wp14">
+  <w:p>
+    <w:pPr>
+      <w:pStyle w:val="Footer"/>
+    </w:pPr>
+  </w:p>
+</w:ftr>
+</file>
+
+<file path=word/footnotes.xml><?xml version="1.0" encoding="utf-8"?>
+<w:footnotes xmlns:wpc="http://schemas.microsoft.com/office/word/2010/wordprocessingCanvas" xmlns:cx="http://schemas.microsoft.com/office/drawing/2014/chartex" xmlns:cx1="http://schemas.microsoft.com/office/drawing/2015/9/8/chartex" xmlns:cx2="http://schemas.microsoft.com/office/drawing/2015/10/21/chartex" xmlns:cx3="http://schemas.microsoft.com/office/drawing/2016/5/9/chartex" xmlns:cx4="http://schemas.microsoft.com/office/drawing/2016/5/10/chartex" xmlns:cx5="http://schemas.microsoft.com/office/drawing/2016/5/11/chartex" xmlns:cx6="http://schemas.microsoft.com/office/drawing/2016/5/12/chartex" xmlns:cx7="http://schemas.microsoft.com/office/drawing/2016/5/13/chartex" xmlns:cx8="http://schemas.microsoft.com/office/drawing/2016/5/14/chartex" xmlns:mc="http://schemas.openxmlformats.org/markup-compatibility/2006" xmlns:aink="http://schemas.microsoft.com/office/drawing/2016/ink" xmlns:am3d="http://schemas.microsoft.com/office/drawing/2017/model3d" xmlns:o="urn:schemas-microsoft-com:office:office" xmlns:r="http://schemas.openxmlformats.org/officeDocument/2006/relationships" xmlns:m="http://schemas.openxmlformats.org/officeDocument/2006/math" xmlns:v="urn:schemas-microsoft-com:vml" xmlns:wp14="http://schemas.microsoft.com/office/word/2010/wordprocessingDrawing" xmlns:wp="http://schemas.openxmlformats.org/drawingml/2006/wordprocessingDrawing" xmlns:w10="urn:schemas-microsoft-com:office:word" xmlns:w="http://schemas.openxmlformats.org/wordprocessingml/2006/main" xmlns:w14="http://schemas.microsoft.com/office/word/2010/wordml" xmlns:w15="http://schemas.microsoft.com/office/word/2012/wordml" xmlns:w16cid="http://schemas.microsoft.com/office/word/2016/wordml/cid" xmlns:w16se="http://schemas.microsoft.com/office/word/2015/wordml/symex" xmlns:wpg="http://schemas.microsoft.com/office/word/2010/wordprocessingGroup" xmlns:wpi="http://schemas.microsoft.com/office/word/2010/wordprocessingInk" xmlns:wne="http://schemas.microsoft.com/office/word/2006/wordml" xmlns:wps="http://schemas.microsoft.com/office/word/2010/wordprocessingShape" mc:Ignorable="w14 w15 w16se w16cid wp14">
+  <w:footnote w:type="separator" w:id="-1">
+    <w:p>
+      <w:pPr>
+        <w:spacing w:after="0" w:line="240" w:lineRule="auto"/>
+      </w:pPr>
+      <w:r>
+        <w:separator/>
+      </w:r>
+    </w:p>
+  </w:footnote>
+  <w:footnote w:type="continuationSeparator" w:id="0">
+    <w:p>
+      <w:pPr>
+        <w:spacing w:after="0" w:line="240" w:lineRule="auto"/>
+      </w:pPr>
+      <w:r>
+        <w:continuationSeparator/>
+      </w:r>
+    </w:p>
+  </w:footnote>
+</w:footnotes>
+</file>
+
+<file path=word/header1.xml><?xml version="1.0" encoding="utf-8"?>
+<w:hdr xmlns:wpc="http://schemas.microsoft.com/office/word/2010/wordprocessingCanvas" xmlns:cx="http://schemas.microsoft.com/office/drawing/2014/chartex" xmlns:cx1="http://schemas.microsoft.com/office/drawing/2015/9/8/chartex" xmlns:cx2="http://schemas.microsoft.com/office/drawing/2015/10/21/chartex" xmlns:cx3="http://schemas.microsoft.com/office/drawing/2016/5/9/chartex" xmlns:cx4="http://schemas.microsoft.com/office/drawing/2016/5/10/chartex" xmlns:cx5="http://schemas.microsoft.com/office/drawing/2016/5/11/chartex" xmlns:cx6="http://schemas.microsoft.com/office/drawing/2016/5/12/chartex" xmlns:cx7="http://schemas.microsoft.com/office/drawing/2016/5/13/chartex" xmlns:cx8="http://schemas.microsoft.com/office/drawing/2016/5/14/chartex" xmlns:mc="http://schemas.openxmlformats.org/markup-compatibility/2006" xmlns:aink="http://schemas.microsoft.com/office/drawing/2016/ink" xmlns:am3d="http://schemas.microsoft.com/office/drawing/2017/model3d" xmlns:o="urn:schemas-microsoft-com:office:office" xmlns:r="http://schemas.openxmlformats.org/officeDocument/2006/relationships" xmlns:m="http://schemas.openxmlformats.org/officeDocument/2006/math" xmlns:v="urn:schemas-microsoft-com:vml" xmlns:wp14="http://schemas.microsoft.com/office/word/2010/wordprocessingDrawing" xmlns:wp="http://schemas.openxmlformats.org/drawingml/2006/wordprocessingDrawing" xmlns:w10="urn:schemas-microsoft-com:office:word" xmlns:w="http://schemas.openxmlformats.org/wordprocessingml/2006/main" xmlns:w14="http://schemas.microsoft.com/office/word/2010/wordml" xmlns:w15="http://schemas.microsoft.com/office/word/2012/wordml" xmlns:w16cid="http://schemas.microsoft.com/office/word/2016/wordml/cid" xmlns:w16se="http://schemas.microsoft.com/office/word/2015/wordml/symex" xmlns:wpg="http://schemas.microsoft.com/office/word/2010/wordprocessingGroup" xmlns:wpi="http://schemas.microsoft.com/office/word/2010/wordprocessingInk" xmlns:wne="http://schemas.microsoft.com/office/word/2006/wordml" xmlns:wps="http://schemas.microsoft.com/office/word/2010/wordprocessingShape" mc:Ignorable="w14 w15 w16se w16cid wp14">
+  <w:p>
+    <w:pPr>
+      <w:pStyle w:val="Header"/>
+    </w:pPr>
+  </w:p>
+</w:hdr>
+</file>
+
+<file path=word/header2.xml><?xml version="1.0" encoding="utf-8"?>
+<w:hdr xmlns:wpc="http://schemas.microsoft.com/office/word/2010/wordprocessingCanvas" xmlns:cx="http://schemas.microsoft.com/office/drawing/2014/chartex" xmlns:cx1="http://schemas.microsoft.com/office/drawing/2015/9/8/chartex" xmlns:cx2="http://schemas.microsoft.com/office/drawing/2015/10/21/chartex" xmlns:cx3="http://schemas.microsoft.com/office/drawing/2016/5/9/chartex" xmlns:cx4="http://schemas.microsoft.com/office/drawing/2016/5/10/chartex" xmlns:cx5="http://schemas.microsoft.com/office/drawing/2016/5/11/chartex" xmlns:cx6="http://schemas.microsoft.com/office/drawing/2016/5/12/chartex" xmlns:cx7="http://schemas.microsoft.com/office/drawing/2016/5/13/chartex" xmlns:cx8="http://schemas.microsoft.com/office/drawing/2016/5/14/chartex" xmlns:mc="http://schemas.openxmlformats.org/markup-compatibility/2006" xmlns:aink="http://schemas.microsoft.com/office/drawing/2016/ink" xmlns:am3d="http://schemas.microsoft.com/office/drawing/2017/model3d" xmlns:o="urn:schemas-microsoft-com:office:office" xmlns:r="http://schemas.openxmlformats.org/officeDocument/2006/relationships" xmlns:m="http://schemas.openxmlformats.org/officeDocument/2006/math" xmlns:v="urn:schemas-microsoft-com:vml" xmlns:wp14="http://schemas.microsoft.com/office/word/2010/wordprocessingDrawing" xmlns:wp="http://schemas.openxmlformats.org/drawingml/2006/wordprocessingDrawing" xmlns:w10="urn:schemas-microsoft-com:office:word" xmlns:w="http://schemas.openxmlformats.org/wordprocessingml/2006/main" xmlns:w14="http://schemas.microsoft.com/office/word/2010/wordml" xmlns:w15="http://schemas.microsoft.com/office/word/2012/wordml" xmlns:w16cid="http://schemas.microsoft.com/office/word/2016/wordml/cid" xmlns:w16se="http://schemas.microsoft.com/office/word/2015/wordml/symex" xmlns:wpg="http://schemas.microsoft.com/office/word/2010/wordprocessingGroup" xmlns:wpi="http://schemas.microsoft.com/office/word/2010/wordprocessingInk" xmlns:wne="http://schemas.microsoft.com/office/word/2006/wordml" xmlns:wps="http://schemas.microsoft.com/office/word/2010/wordprocessingShape" mc:Ignorable="w14 w15 w16se w16cid wp14">
+  <w:p>
+    <w:pPr>
+      <w:pStyle w:val="Header"/>
+    </w:pPr>
+    <w:r>
+      <w:tab/>
+    </w:r>
+    <w:r>
+      <w:tab/>
+    </w:r>
+    <w:r>
+      <w:tab/>
+    </w:r>
+    <w:r>
+      <w:tab/>
+    </w:r>
+    <w:r>
+      <w:t xml:space="preserve">Alex </w:t>
+    </w:r>
+    <w:proofErr w:type="spellStart"/>
+    <w:r>
+      <w:t>Ogilbee</w:t>
+    </w:r>
+    <w:proofErr w:type="spellEnd"/>
+  </w:p>
+  <w:p>
+    <w:pPr>
+      <w:pStyle w:val="Header"/>
+      <w:ind w:left="7200"/>
+    </w:pPr>
+    <w:r>
+      <w:tab/>
+    </w:r>
+    <w:r>
+      <w:t>Joseph Hill</w:t>
+    </w:r>
+  </w:p>
+  <w:p>
+    <w:pPr>
+      <w:pStyle w:val="Header"/>
+      <w:ind w:left="7200"/>
+    </w:pPr>
+    <w:r>
+      <w:tab/>
+    </w:r>
+    <w:r>
+      <w:t>Fernando Trevino</w:t>
+    </w:r>
+    <w:bookmarkStart w:id="0" w:name="_GoBack"/>
+    <w:bookmarkEnd w:id="0"/>
+  </w:p>
+  <w:p>
+    <w:pPr>
+      <w:pStyle w:val="Header"/>
+    </w:pPr>
+  </w:p>
+</w:hdr>
+</file>
+
+<file path=word/header3.xml><?xml version="1.0" encoding="utf-8"?>
+<w:hdr xmlns:wpc="http://schemas.microsoft.com/office/word/2010/wordprocessingCanvas" xmlns:cx="http://schemas.microsoft.com/office/drawing/2014/chartex" xmlns:cx1="http://schemas.microsoft.com/office/drawing/2015/9/8/chartex" xmlns:cx2="http://schemas.microsoft.com/office/drawing/2015/10/21/chartex" xmlns:cx3="http://schemas.microsoft.com/office/drawing/2016/5/9/chartex" xmlns:cx4="http://schemas.microsoft.com/office/drawing/2016/5/10/chartex" xmlns:cx5="http://schemas.microsoft.com/office/drawing/2016/5/11/chartex" xmlns:cx6="http://schemas.microsoft.com/office/drawing/2016/5/12/chartex" xmlns:cx7="http://schemas.microsoft.com/office/drawing/2016/5/13/chartex" xmlns:cx8="http://schemas.microsoft.com/office/drawing/2016/5/14/chartex" xmlns:mc="http://schemas.openxmlformats.org/markup-compatibility/2006" xmlns:aink="http://schemas.microsoft.com/office/drawing/2016/ink" xmlns:am3d="http://schemas.microsoft.com/office/drawing/2017/model3d" xmlns:o="urn:schemas-microsoft-com:office:office" xmlns:r="http://schemas.openxmlformats.org/officeDocument/2006/relationships" xmlns:m="http://schemas.openxmlformats.org/officeDocument/2006/math" xmlns:v="urn:schemas-microsoft-com:vml" xmlns:wp14="http://schemas.microsoft.com/office/word/2010/wordprocessingDrawing" xmlns:wp="http://schemas.openxmlformats.org/drawingml/2006/wordprocessingDrawing" xmlns:w10="urn:schemas-microsoft-com:office:word" xmlns:w="http://schemas.openxmlformats.org/wordprocessingml/2006/main" xmlns:w14="http://schemas.microsoft.com/office/word/2010/wordml" xmlns:w15="http://schemas.microsoft.com/office/word/2012/wordml" xmlns:w16cid="http://schemas.microsoft.com/office/word/2016/wordml/cid" xmlns:w16se="http://schemas.microsoft.com/office/word/2015/wordml/symex" xmlns:wpg="http://schemas.microsoft.com/office/word/2010/wordprocessingGroup" xmlns:wpi="http://schemas.microsoft.com/office/word/2010/wordprocessingInk" xmlns:wne="http://schemas.microsoft.com/office/word/2006/wordml" xmlns:wps="http://schemas.microsoft.com/office/word/2010/wordprocessingShape" mc:Ignorable="w14 w15 w16se w16cid wp14">
+  <w:p>
+    <w:pPr>
+      <w:pStyle w:val="Header"/>
+    </w:pPr>
+  </w:p>
+</w:hdr>
+</file>
+
 <file path=word/numbering.xml><?xml version="1.0" encoding="utf-8"?>
 <w:numbering xmlns:wpc="http://schemas.microsoft.com/office/word/2010/wordprocessingCanvas" xmlns:cx="http://schemas.microsoft.com/office/drawing/2014/chartex" xmlns:cx1="http://schemas.microsoft.com/office/drawing/2015/9/8/chartex" xmlns:cx2="http://schemas.microsoft.com/office/drawing/2015/10/21/chartex" xmlns:cx3="http://schemas.microsoft.com/office/drawing/2016/5/9/chartex" xmlns:cx4="http://schemas.microsoft.com/office/drawing/2016/5/10/chartex" xmlns:cx5="http://schemas.microsoft.com/office/drawing/2016/5/11/chartex" xmlns:cx6="http://schemas.microsoft.com/office/drawing/2016/5/12/chartex" xmlns:cx7="http://schemas.microsoft.com/office/drawing/2016/5/13/chartex" xmlns:cx8="http://schemas.microsoft.com/office/drawing/2016/5/14/chartex" xmlns:mc="http://schemas.openxmlformats.org/markup-compatibility/2006" xmlns:aink="http://schemas.microsoft.com/office/drawing/2016/ink" xmlns:am3d="http://schemas.microsoft.com/office/drawing/2017/model3d" xmlns:o="urn:schemas-microsoft-com:office:office" xmlns:r="http://schemas.openxmlformats.org/officeDocument/2006/relationships" xmlns:m="http://schemas.openxmlformats.org/officeDocument/2006/math" xmlns:v="urn:schemas-microsoft-com:vml" xmlns:wp14="http://schemas.microsoft.com/office/word/2010/wordprocessingDrawing" xmlns:wp="http://schemas.openxmlformats.org/drawingml/2006/wordprocessingDrawing" xmlns:w10="urn:schemas-microsoft-com:office:word" xmlns:w="http://schemas.openxmlformats.org/wordprocessingml/2006/main" xmlns:w14="http://schemas.microsoft.com/office/word/2010/wordml" xmlns:w15="http://schemas.microsoft.com/office/word/2012/wordml" xmlns:w16cid="http://schemas.microsoft.com/office/word/2016/wordml/cid" xmlns:w16se="http://schemas.microsoft.com/office/word/2015/wordml/symex" xmlns:wpg="http://schemas.microsoft.com/office/word/2010/wordprocessingGroup" xmlns:wpi="http://schemas.microsoft.com/office/word/2010/wordprocessingInk" xmlns:wne="http://schemas.microsoft.com/office/word/2006/wordml" xmlns:wps="http://schemas.microsoft.com/office/word/2010/wordprocessingShape" mc:Ignorable="w14 w15 w16se w16cid wp14">
   <w:abstractNum w:abstractNumId="0" w15:restartNumberingAfterBreak="0">
+    <w:nsid w:val="13D34B5E"/>
+    <w:multiLevelType w:val="hybridMultilevel"/>
+    <w:tmpl w:val="3088380C"/>
+    <w:lvl w:ilvl="0" w:tplc="0409000F">
+      <w:start w:val="1"/>
+      <w:numFmt w:val="decimal"/>
+      <w:lvlText w:val="%1."/>
+      <w:lvlJc w:val="left"/>
+      <w:pPr>
+        <w:ind w:left="720" w:hanging="360"/>
+      </w:pPr>
+      <w:rPr>
+        <w:rFonts w:hint="default"/>
+      </w:rPr>
+    </w:lvl>
+    <w:lvl w:ilvl="1" w:tplc="04090019" w:tentative="1">
+      <w:start w:val="1"/>
+      <w:numFmt w:val="lowerLetter"/>
+      <w:lvlText w:val="%2."/>
+      <w:lvlJc w:val="left"/>
+      <w:pPr>
+        <w:ind w:left="1440" w:hanging="360"/>
+      </w:pPr>
+    </w:lvl>
+    <w:lvl w:ilvl="2" w:tplc="0409001B" w:tentative="1">
+      <w:start w:val="1"/>
+      <w:numFmt w:val="lowerRoman"/>
+      <w:lvlText w:val="%3."/>
+      <w:lvlJc w:val="right"/>
+      <w:pPr>
+        <w:ind w:left="2160" w:hanging="180"/>
+      </w:pPr>
+    </w:lvl>
+    <w:lvl w:ilvl="3" w:tplc="0409000F" w:tentative="1">
+      <w:start w:val="1"/>
+      <w:numFmt w:val="decimal"/>
+      <w:lvlText w:val="%4."/>
+      <w:lvlJc w:val="left"/>
+      <w:pPr>
+        <w:ind w:left="2880" w:hanging="360"/>
+      </w:pPr>
+    </w:lvl>
+    <w:lvl w:ilvl="4" w:tplc="04090019" w:tentative="1">
+      <w:start w:val="1"/>
+      <w:numFmt w:val="lowerLetter"/>
+      <w:lvlText w:val="%5."/>
+      <w:lvlJc w:val="left"/>
+      <w:pPr>
+        <w:ind w:left="3600" w:hanging="360"/>
+      </w:pPr>
+    </w:lvl>
+    <w:lvl w:ilvl="5" w:tplc="0409001B" w:tentative="1">
+      <w:start w:val="1"/>
+      <w:numFmt w:val="lowerRoman"/>
+      <w:lvlText w:val="%6."/>
+      <w:lvlJc w:val="right"/>
+      <w:pPr>
+        <w:ind w:left="4320" w:hanging="180"/>
+      </w:pPr>
+    </w:lvl>
+    <w:lvl w:ilvl="6" w:tplc="0409000F" w:tentative="1">
+      <w:start w:val="1"/>
+      <w:numFmt w:val="decimal"/>
+      <w:lvlText w:val="%7."/>
+      <w:lvlJc w:val="left"/>
+      <w:pPr>
+        <w:ind w:left="5040" w:hanging="360"/>
+      </w:pPr>
+    </w:lvl>
+    <w:lvl w:ilvl="7" w:tplc="04090019" w:tentative="1">
+      <w:start w:val="1"/>
+      <w:numFmt w:val="lowerLetter"/>
+      <w:lvlText w:val="%8."/>
+      <w:lvlJc w:val="left"/>
+      <w:pPr>
+        <w:ind w:left="5760" w:hanging="360"/>
+      </w:pPr>
+    </w:lvl>
+    <w:lvl w:ilvl="8" w:tplc="0409001B" w:tentative="1">
+      <w:start w:val="1"/>
+      <w:numFmt w:val="lowerRoman"/>
+      <w:lvlText w:val="%9."/>
+      <w:lvlJc w:val="right"/>
+      <w:pPr>
+        <w:ind w:left="6480" w:hanging="180"/>
+      </w:pPr>
+    </w:lvl>
+  </w:abstractNum>
+  <w:abstractNum w:abstractNumId="1" w15:restartNumberingAfterBreak="0">
     <w:nsid w:val="463827F4"/>
     <w:multiLevelType w:val="hybridMultilevel"/>
     <w:tmpl w:val="DBFE256E"/>
@@ -780,7 +1125,7 @@
       </w:pPr>
     </w:lvl>
   </w:abstractNum>
-  <w:abstractNum w:abstractNumId="1" w15:restartNumberingAfterBreak="0">
+  <w:abstractNum w:abstractNumId="2" w15:restartNumberingAfterBreak="0">
     <w:nsid w:val="7EDF1074"/>
     <w:multiLevelType w:val="hybridMultilevel"/>
     <w:tmpl w:val="D534D9F6"/>
@@ -867,9 +1212,12 @@
     </w:lvl>
   </w:abstractNum>
   <w:num w:numId="1">
+    <w:abstractNumId w:val="2"/>
+  </w:num>
+  <w:num w:numId="2">
     <w:abstractNumId w:val="1"/>
   </w:num>
-  <w:num w:numId="2">
+  <w:num w:numId="3">
     <w:abstractNumId w:val="0"/>
   </w:num>
 </w:numbering>
@@ -1330,6 +1678,50 @@
       </w:tblBorders>
     </w:tblPr>
   </w:style>
+  <w:style w:type="paragraph" w:styleId="Header">
+    <w:name w:val="header"/>
+    <w:basedOn w:val="Normal"/>
+    <w:link w:val="HeaderChar"/>
+    <w:uiPriority w:val="99"/>
+    <w:unhideWhenUsed/>
+    <w:rsid w:val="00766FE6"/>
+    <w:pPr>
+      <w:tabs>
+        <w:tab w:val="center" w:pos="4680"/>
+        <w:tab w:val="right" w:pos="9360"/>
+      </w:tabs>
+      <w:spacing w:after="0" w:line="240" w:lineRule="auto"/>
+    </w:pPr>
+  </w:style>
+  <w:style w:type="character" w:customStyle="1" w:styleId="HeaderChar">
+    <w:name w:val="Header Char"/>
+    <w:basedOn w:val="DefaultParagraphFont"/>
+    <w:link w:val="Header"/>
+    <w:uiPriority w:val="99"/>
+    <w:rsid w:val="00766FE6"/>
+  </w:style>
+  <w:style w:type="paragraph" w:styleId="Footer">
+    <w:name w:val="footer"/>
+    <w:basedOn w:val="Normal"/>
+    <w:link w:val="FooterChar"/>
+    <w:uiPriority w:val="99"/>
+    <w:unhideWhenUsed/>
+    <w:rsid w:val="00766FE6"/>
+    <w:pPr>
+      <w:tabs>
+        <w:tab w:val="center" w:pos="4680"/>
+        <w:tab w:val="right" w:pos="9360"/>
+      </w:tabs>
+      <w:spacing w:after="0" w:line="240" w:lineRule="auto"/>
+    </w:pPr>
+  </w:style>
+  <w:style w:type="character" w:customStyle="1" w:styleId="FooterChar">
+    <w:name w:val="Footer Char"/>
+    <w:basedOn w:val="DefaultParagraphFont"/>
+    <w:link w:val="Footer"/>
+    <w:uiPriority w:val="99"/>
+    <w:rsid w:val="00766FE6"/>
+  </w:style>
 </w:styles>
 </file>
 

</xml_diff>